<commit_message>
[feat] Added some pngs.
This build is based on
https://github.com/bhillmann/SHOGUN-paper/commit/f9b3cd521a73c888c92e33a515920bfcdec573ac.

This commit was created by the following Travis CI build and job:
https://travis-ci.org/bhillmann/SHOGUN-paper/builds/380871104
https://travis-ci.org/bhillmann/SHOGUN-paper/jobs/380871105

[ci skip]

The full commit message that triggered this build is copied below:

[feat] Added some pngs.
</commit_message>
<xml_diff>
--- a/manuscript.docx
+++ b/manuscript.docx
@@ -81,7 +81,7 @@
           <w:rPr>
             <w:rStyle w:val="Hyperlink"/>
           </w:rPr>
-          <w:t xml:space="preserve">bhillmann/SHOGUN-paper@8476bf3</w:t>
+          <w:t xml:space="preserve">bhillmann/SHOGUN-paper@f9b3cd5</w:t>
         </w:r>
       </w:hyperlink>
       <w:r>
@@ -310,7 +310,46 @@
         <w:pStyle w:val="CaptionedFigure"/>
       </w:pPr>
       <w:r>
-        <w:t xml:space="preserve">Figure 1: (a) Raw reads from the sequencing machine are demultiplexed into individual samples. Then, each read is quality controlled with by removing adapters, low quality bases and contaminates such as host reads. Optionally, the read pairs can be stitched. (b) The quality-controlled reads are aligned against a database of known genomes to identify each read’s most likely source taxon. (c) The taxa that are hit are filtered out and summarized at a specific level. These processing steps include last common ancestor assignment, genome coverage analysis, and redistribution of reads to a specific taxonomic level. (d) After the taxonomic prediction is set, the full functional repertoire of genes is directly observed through a bag-of-genes approach or predicted through a per microbe approach</w:t>
+        <w:drawing>
+          <wp:inline>
+            <wp:extent cx="4854458" cy="895250"/>
+            <wp:effectExtent b="0" l="0" r="0" t="0"/>
+            <wp:docPr descr="Figure 1: (a) Raw reads from the sequencing machine are demultiplexed into individual samples. Then, each read is quality controlled with by removing adapters, low quality bases and contaminates such as host reads. Optionally, the read pairs can be stitched. (b) The quality-controlled reads are aligned against a database of known genomes to identify each read’s most likely source taxon. (c) The taxa that are hit are filtered out and summarized at a specific level. These processing steps include last common ancestor assignment, genome coverage analysis, and redistribution of reads to a specific taxonomic level. (d) After the taxonomic prediction is set, the full functional repertoire of genes is directly observed through a bag-of-genes approach or predicted through a per microbe approach" title="" id="1" name="Picture"/>
+            <a:graphic>
+              <a:graphicData uri="http://schemas.openxmlformats.org/drawingml/2006/picture">
+                <pic:pic>
+                  <pic:nvPicPr>
+                    <pic:cNvPr descr="images/taxonomic_profiler.png" id="0" name="Picture"/>
+                    <pic:cNvPicPr>
+                      <a:picLocks noChangeArrowheads="1" noChangeAspect="1"/>
+                    </pic:cNvPicPr>
+                  </pic:nvPicPr>
+                  <pic:blipFill>
+                    <a:blip r:embed="rId30"/>
+                    <a:stretch>
+                      <a:fillRect/>
+                    </a:stretch>
+                  </pic:blipFill>
+                  <pic:spPr bwMode="auto">
+                    <a:xfrm>
+                      <a:off x="0" y="0"/>
+                      <a:ext cx="4854458" cy="895250"/>
+                    </a:xfrm>
+                    <a:prstGeom prst="rect">
+                      <a:avLst/>
+                    </a:prstGeom>
+                    <a:noFill/>
+                    <a:ln w="9525">
+                      <a:noFill/>
+                      <a:headEnd/>
+                      <a:tailEnd/>
+                    </a:ln>
+                  </pic:spPr>
+                </pic:pic>
+              </a:graphicData>
+            </a:graphic>
+          </wp:inline>
+        </w:drawing>
       </w:r>
     </w:p>
     <w:p>
@@ -326,14 +365,14 @@
       <w:pPr>
         <w:pStyle w:val="Heading2"/>
       </w:pPr>
-      <w:bookmarkStart w:id="30" w:name="references"/>
+      <w:bookmarkStart w:id="31" w:name="references"/>
       <w:r>
         <w:t xml:space="preserve">References</w:t>
       </w:r>
-      <w:bookmarkEnd w:id="30"/>
+      <w:bookmarkEnd w:id="31"/>
     </w:p>
-    <w:bookmarkStart w:id="31" w:name="refs"/>
-    <w:bookmarkEnd w:id="31"/>
+    <w:bookmarkStart w:id="32" w:name="refs"/>
+    <w:bookmarkEnd w:id="32"/>
     <w:sectPr>
       <w:pgSz w:w="12240" w:h="15840"/>
       <w:pgMar w:top="1440" w:right="1440" w:bottom="1440" w:left="1440" w:header="720" w:footer="720" w:gutter="0"/>
@@ -645,7 +684,7 @@
     </w:lvl>
   </w:abstractNum>
   <w:abstractNum w:abstractNumId="990">
-    <w:nsid w:val="4570ea84"/>
+    <w:nsid w:val="3f27cdf6"/>
     <w:multiLevelType w:val="multilevel"/>
     <w:lvl w:ilvl="0">
       <w:numFmt w:val="bullet"/>
@@ -748,7 +787,7 @@
     </w:lvl>
   </w:abstractNum>
   <w:abstractNum w:abstractNumId="991">
-    <w:nsid w:val="b0cec609"/>
+    <w:nsid w:val="2a85a9d0"/>
     <w:multiLevelType w:val="multilevel"/>
     <w:lvl w:ilvl="0">
       <w:numFmt w:val="bullet"/>

</xml_diff>